<commit_message>
feat(main): add files lab14
</commit_message>
<xml_diff>
--- a/labs/lab14/report/report.docx
+++ b/labs/lab14/report/report.docx
@@ -487,6 +487,166 @@
         <w:pStyle w:val="BodyText"/>
       </w:pPr>
       <w:r>
+        <w:t xml:space="preserve">Листинг программы:</w:t>
+      </w:r>
+    </w:p>
+    <w:p>
+      <w:pPr>
+        <w:pStyle w:val="SourceCode"/>
+      </w:pPr>
+      <w:r>
+        <w:rPr>
+          <w:rStyle w:val="VerbatimChar"/>
+        </w:rPr>
+        <w:t xml:space="preserve">#! /bin/bash</w:t>
+      </w:r>
+      <w:r>
+        <w:br/>
+      </w:r>
+      <w:r>
+        <w:br/>
+      </w:r>
+      <w:r>
+        <w:rPr>
+          <w:rStyle w:val="VerbatimChar"/>
+        </w:rPr>
+        <w:t xml:space="preserve">lockfile="./lock.file"</w:t>
+      </w:r>
+      <w:r>
+        <w:br/>
+      </w:r>
+      <w:r>
+        <w:rPr>
+          <w:rStyle w:val="VerbatimChar"/>
+        </w:rPr>
+        <w:t xml:space="preserve">exec {fn}&gt;$lockfile</w:t>
+      </w:r>
+      <w:r>
+        <w:br/>
+      </w:r>
+      <w:r>
+        <w:br/>
+      </w:r>
+      <w:r>
+        <w:rPr>
+          <w:rStyle w:val="VerbatimChar"/>
+        </w:rPr>
+        <w:t xml:space="preserve">while test -f "$lockfile"</w:t>
+      </w:r>
+      <w:r>
+        <w:br/>
+      </w:r>
+      <w:r>
+        <w:rPr>
+          <w:rStyle w:val="VerbatimChar"/>
+        </w:rPr>
+        <w:t xml:space="preserve">do</w:t>
+      </w:r>
+      <w:r>
+        <w:br/>
+      </w:r>
+      <w:r>
+        <w:rPr>
+          <w:rStyle w:val="VerbatimChar"/>
+        </w:rPr>
+        <w:t xml:space="preserve">if flock -n ${fn}</w:t>
+      </w:r>
+      <w:r>
+        <w:br/>
+      </w:r>
+      <w:r>
+        <w:rPr>
+          <w:rStyle w:val="VerbatimChar"/>
+        </w:rPr>
+        <w:t xml:space="preserve">then</w:t>
+      </w:r>
+      <w:r>
+        <w:br/>
+      </w:r>
+      <w:r>
+        <w:rPr>
+          <w:rStyle w:val="VerbatimChar"/>
+        </w:rPr>
+        <w:t xml:space="preserve">    echo "File is blocked"</w:t>
+      </w:r>
+      <w:r>
+        <w:br/>
+      </w:r>
+      <w:r>
+        <w:rPr>
+          <w:rStyle w:val="VerbatimChar"/>
+        </w:rPr>
+        <w:t xml:space="preserve">    sleep 5</w:t>
+      </w:r>
+      <w:r>
+        <w:br/>
+      </w:r>
+      <w:r>
+        <w:rPr>
+          <w:rStyle w:val="VerbatimChar"/>
+        </w:rPr>
+        <w:t xml:space="preserve">    echo "File is unlocked"</w:t>
+      </w:r>
+      <w:r>
+        <w:br/>
+      </w:r>
+      <w:r>
+        <w:rPr>
+          <w:rStyle w:val="VerbatimChar"/>
+        </w:rPr>
+        <w:t xml:space="preserve">    flock -u ${fn}</w:t>
+      </w:r>
+      <w:r>
+        <w:br/>
+      </w:r>
+      <w:r>
+        <w:rPr>
+          <w:rStyle w:val="VerbatimChar"/>
+        </w:rPr>
+        <w:t xml:space="preserve">else</w:t>
+      </w:r>
+      <w:r>
+        <w:br/>
+      </w:r>
+      <w:r>
+        <w:rPr>
+          <w:rStyle w:val="VerbatimChar"/>
+        </w:rPr>
+        <w:t xml:space="preserve">    echo "File is blocked"</w:t>
+      </w:r>
+      <w:r>
+        <w:br/>
+      </w:r>
+      <w:r>
+        <w:rPr>
+          <w:rStyle w:val="VerbatimChar"/>
+        </w:rPr>
+        <w:t xml:space="preserve">    sleep 5</w:t>
+      </w:r>
+      <w:r>
+        <w:br/>
+      </w:r>
+      <w:r>
+        <w:rPr>
+          <w:rStyle w:val="VerbatimChar"/>
+        </w:rPr>
+        <w:t xml:space="preserve">fi</w:t>
+      </w:r>
+      <w:r>
+        <w:br/>
+      </w:r>
+      <w:r>
+        <w:rPr>
+          <w:rStyle w:val="VerbatimChar"/>
+        </w:rPr>
+        <w:t xml:space="preserve">done</w:t>
+      </w:r>
+    </w:p>
+    <w:p>
+      <w:pPr>
+        <w:pStyle w:val="FirstParagraph"/>
+      </w:pPr>
+      <w:r>
         <w:t xml:space="preserve">Даю право на исполнение файла lab14-1.sh и запускаю его. Убеждаюсь в том, что программа работает корректно (рис. 3).</w:t>
       </w:r>
     </w:p>
@@ -758,6 +918,82 @@
         <w:pStyle w:val="BodyText"/>
       </w:pPr>
       <w:r>
+        <w:t xml:space="preserve">Листинг программы:</w:t>
+      </w:r>
+    </w:p>
+    <w:p>
+      <w:pPr>
+        <w:pStyle w:val="SourceCode"/>
+      </w:pPr>
+      <w:r>
+        <w:rPr>
+          <w:rStyle w:val="VerbatimChar"/>
+        </w:rPr>
+        <w:t xml:space="preserve">#! /bin/bash</w:t>
+      </w:r>
+      <w:r>
+        <w:br/>
+      </w:r>
+      <w:r>
+        <w:br/>
+      </w:r>
+      <w:r>
+        <w:rPr>
+          <w:rStyle w:val="VerbatimChar"/>
+        </w:rPr>
+        <w:t xml:space="preserve">a=$1</w:t>
+      </w:r>
+      <w:r>
+        <w:br/>
+      </w:r>
+      <w:r>
+        <w:rPr>
+          <w:rStyle w:val="VerbatimChar"/>
+        </w:rPr>
+        <w:t xml:space="preserve">if test -f "/usr/share/man/man1/$a.1.gz"</w:t>
+      </w:r>
+      <w:r>
+        <w:br/>
+      </w:r>
+      <w:r>
+        <w:rPr>
+          <w:rStyle w:val="VerbatimChar"/>
+        </w:rPr>
+        <w:t xml:space="preserve">then less /usr/share/man/man1/$a.1.gz</w:t>
+      </w:r>
+      <w:r>
+        <w:br/>
+      </w:r>
+      <w:r>
+        <w:rPr>
+          <w:rStyle w:val="VerbatimChar"/>
+        </w:rPr>
+        <w:t xml:space="preserve">else</w:t>
+      </w:r>
+      <w:r>
+        <w:br/>
+      </w:r>
+      <w:r>
+        <w:rPr>
+          <w:rStyle w:val="VerbatimChar"/>
+        </w:rPr>
+        <w:t xml:space="preserve">echo "There is no such command"</w:t>
+      </w:r>
+      <w:r>
+        <w:br/>
+      </w:r>
+      <w:r>
+        <w:rPr>
+          <w:rStyle w:val="VerbatimChar"/>
+        </w:rPr>
+        <w:t xml:space="preserve">fi</w:t>
+      </w:r>
+    </w:p>
+    <w:p>
+      <w:pPr>
+        <w:pStyle w:val="FirstParagraph"/>
+      </w:pPr>
+      <w:r>
         <w:t xml:space="preserve">Даю право на исполнение файла lab14-2.sh и запускаю его (рис. 7).</w:t>
       </w:r>
     </w:p>
@@ -1027,6 +1263,148 @@
     <w:p>
       <w:pPr>
         <w:pStyle w:val="BodyText"/>
+      </w:pPr>
+      <w:r>
+        <w:t xml:space="preserve">Листинг программы:</w:t>
+      </w:r>
+    </w:p>
+    <w:p>
+      <w:pPr>
+        <w:pStyle w:val="SourceCode"/>
+      </w:pPr>
+      <w:r>
+        <w:rPr>
+          <w:rStyle w:val="VerbatimChar"/>
+        </w:rPr>
+        <w:t xml:space="preserve">#! /bin/bash</w:t>
+      </w:r>
+      <w:r>
+        <w:br/>
+      </w:r>
+      <w:r>
+        <w:br/>
+      </w:r>
+      <w:r>
+        <w:rPr>
+          <w:rStyle w:val="VerbatimChar"/>
+        </w:rPr>
+        <w:t xml:space="preserve">a=$1</w:t>
+      </w:r>
+      <w:r>
+        <w:br/>
+      </w:r>
+      <w:r>
+        <w:br/>
+      </w:r>
+      <w:r>
+        <w:rPr>
+          <w:rStyle w:val="VerbatimChar"/>
+        </w:rPr>
+        <w:t xml:space="preserve">for ((i=0; i&lt;$a; i++))</w:t>
+      </w:r>
+      <w:r>
+        <w:br/>
+      </w:r>
+      <w:r>
+        <w:rPr>
+          <w:rStyle w:val="VerbatimChar"/>
+        </w:rPr>
+        <w:t xml:space="preserve">do</w:t>
+      </w:r>
+      <w:r>
+        <w:br/>
+      </w:r>
+      <w:r>
+        <w:rPr>
+          <w:rStyle w:val="VerbatimChar"/>
+        </w:rPr>
+        <w:t xml:space="preserve">    ((char=$RANDOM%26+1))</w:t>
+      </w:r>
+      <w:r>
+        <w:br/>
+      </w:r>
+      <w:r>
+        <w:rPr>
+          <w:rStyle w:val="VerbatimChar"/>
+        </w:rPr>
+        <w:t xml:space="preserve">    case $char in</w:t>
+      </w:r>
+      <w:r>
+        <w:br/>
+      </w:r>
+      <w:r>
+        <w:rPr>
+          <w:rStyle w:val="VerbatimChar"/>
+        </w:rPr>
+        <w:t xml:space="preserve">    1) echo -n a;; 2) echo -n b;; 3) echo -n c;; 4) echo -n d;; 5) echo -n e;; 6) echo -n f;;</w:t>
+      </w:r>
+      <w:r>
+        <w:br/>
+      </w:r>
+      <w:r>
+        <w:rPr>
+          <w:rStyle w:val="VerbatimChar"/>
+        </w:rPr>
+        <w:t xml:space="preserve">    7) echo -n g;; 8) echo -n h;; 9) echo -n i;; 10) echo -n j;; 11) echo -n k;; 12) echo -n l;;</w:t>
+      </w:r>
+      <w:r>
+        <w:br/>
+      </w:r>
+      <w:r>
+        <w:rPr>
+          <w:rStyle w:val="VerbatimChar"/>
+        </w:rPr>
+        <w:t xml:space="preserve">    13) echo -n m;; 14) echo -n n;; 15) echo -n o;; 16) echo -n p;; 17) echo -n r;; 18) echo -n s;;</w:t>
+      </w:r>
+      <w:r>
+        <w:br/>
+      </w:r>
+      <w:r>
+        <w:rPr>
+          <w:rStyle w:val="VerbatimChar"/>
+        </w:rPr>
+        <w:t xml:space="preserve">    19) echo -n t;; 20) echo -n q;; 21) echo -n u;; 22) echo -n v;; </w:t>
+      </w:r>
+      <w:r>
+        <w:br/>
+      </w:r>
+      <w:r>
+        <w:rPr>
+          <w:rStyle w:val="VerbatimChar"/>
+        </w:rPr>
+        <w:t xml:space="preserve">    23) echo -n w;; 24) echo -n x;; 25) echo -n y;; 26) echo -n z;; </w:t>
+      </w:r>
+      <w:r>
+        <w:br/>
+      </w:r>
+      <w:r>
+        <w:rPr>
+          <w:rStyle w:val="VerbatimChar"/>
+        </w:rPr>
+        <w:t xml:space="preserve">    esac</w:t>
+      </w:r>
+      <w:r>
+        <w:br/>
+      </w:r>
+      <w:r>
+        <w:rPr>
+          <w:rStyle w:val="VerbatimChar"/>
+        </w:rPr>
+        <w:t xml:space="preserve">done </w:t>
+      </w:r>
+      <w:r>
+        <w:br/>
+      </w:r>
+      <w:r>
+        <w:rPr>
+          <w:rStyle w:val="VerbatimChar"/>
+        </w:rPr>
+        <w:t xml:space="preserve">echo</w:t>
+      </w:r>
+    </w:p>
+    <w:p>
+      <w:pPr>
+        <w:pStyle w:val="FirstParagraph"/>
       </w:pPr>
       <w:r>
         <w:t xml:space="preserve">Даю право на исполнение файла lab14-3.sh и запускаю его. Убеждаюсь в том, что программа работает корректно (рис. 11)</w:t>

</xml_diff>